<commit_message>
ajout des infos dans les contrats 25 aout 2025
</commit_message>
<xml_diff>
--- a/document_templates/Attestations/Personne_morale/attestation_main_levee_de_gage.docx
+++ b/document_templates/Attestations/Personne_morale/attestation_main_levee_de_gage.docx
@@ -205,20 +205,8 @@
           <w:sz w:val="26"/>
           <w:szCs w:val="26"/>
         </w:rPr>
-        <w:t xml:space="preserve"> </w:t>
-      </w:r>
-      <w:proofErr w:type="spellStart"/>
-      <w:r>
-        <w:rPr>
-          <w:rFonts w:ascii="Times New Roman" w:hAnsi="Times New Roman" w:cs="Times New Roman"/>
-          <w:b/>
-          <w:bCs/>
-          <w:sz w:val="26"/>
-          <w:szCs w:val="26"/>
-        </w:rPr>
-        <w:t>Hermelinda</w:t>
-      </w:r>
-      <w:proofErr w:type="spellEnd"/>
+        <w:t xml:space="preserve"> Hermelinda</w:t>
+      </w:r>
       <w:r>
         <w:rPr>
           <w:rFonts w:ascii="Times New Roman" w:hAnsi="Times New Roman" w:cs="Times New Roman"/>
@@ -391,7 +379,6 @@
         </w:rPr>
         <w:t>{</w:t>
       </w:r>
-      <w:proofErr w:type="spellStart"/>
       <w:r>
         <w:rPr>
           <w:rFonts w:ascii="Times New Roman" w:hAnsi="Times New Roman" w:cs="Times New Roman"/>
@@ -402,7 +389,6 @@
         </w:rPr>
         <w:t>raison_sociale</w:t>
       </w:r>
-      <w:proofErr w:type="spellEnd"/>
       <w:r>
         <w:rPr>
           <w:rFonts w:ascii="Times New Roman" w:hAnsi="Times New Roman" w:cs="Times New Roman"/>
@@ -424,7 +410,7 @@
     </w:p>
     <w:tbl>
       <w:tblPr>
-        <w:tblW w:w="4011" w:type="dxa"/>
+        <w:tblW w:w="4131" w:type="dxa"/>
         <w:tblInd w:w="2678" w:type="dxa"/>
         <w:tblCellMar>
           <w:left w:w="70" w:type="dxa"/>
@@ -433,7 +419,7 @@
         <w:tblLook w:val="04A0" w:firstRow="1" w:lastRow="0" w:firstColumn="1" w:lastColumn="0" w:noHBand="0" w:noVBand="1"/>
       </w:tblPr>
       <w:tblGrid>
-        <w:gridCol w:w="1399"/>
+        <w:gridCol w:w="1265"/>
         <w:gridCol w:w="2866"/>
       </w:tblGrid>
       <w:tr>
@@ -442,7 +428,7 @@
         </w:trPr>
         <w:tc>
           <w:tcPr>
-            <w:tcW w:w="1145" w:type="dxa"/>
+            <w:tcW w:w="1265" w:type="dxa"/>
             <w:tcBorders>
               <w:top w:val="single" w:sz="4" w:space="0" w:color="auto"/>
               <w:left w:val="single" w:sz="4" w:space="0" w:color="auto"/>
@@ -523,7 +509,7 @@
         </w:trPr>
         <w:tc>
           <w:tcPr>
-            <w:tcW w:w="1145" w:type="dxa"/>
+            <w:tcW w:w="1265" w:type="dxa"/>
             <w:tcBorders>
               <w:top w:val="nil"/>
               <w:left w:val="single" w:sz="4" w:space="0" w:color="auto"/>
@@ -550,7 +536,23 @@
                 <w:color w:val="000000"/>
                 <w:lang w:eastAsia="fr-FR"/>
               </w:rPr>
-              <w:t>TOYOTA RAV4</w:t>
+              <w:t>${</w:t>
+            </w:r>
+            <w:r>
+              <w:rPr>
+                <w:rFonts w:ascii="Times New Roman" w:eastAsia="Times New Roman" w:hAnsi="Times New Roman" w:cs="Times New Roman"/>
+                <w:color w:val="000000"/>
+                <w:lang w:eastAsia="fr-FR"/>
+              </w:rPr>
+              <w:t>marque</w:t>
+            </w:r>
+            <w:r>
+              <w:rPr>
+                <w:rFonts w:ascii="Times New Roman" w:eastAsia="Times New Roman" w:hAnsi="Times New Roman" w:cs="Times New Roman"/>
+                <w:color w:val="000000"/>
+                <w:lang w:eastAsia="fr-FR"/>
+              </w:rPr>
+              <w:t>}</w:t>
             </w:r>
           </w:p>
         </w:tc>
@@ -570,10 +572,9 @@
           <w:p>
             <w:pPr>
               <w:spacing w:after="0" w:line="240" w:lineRule="auto"/>
-              <w:jc w:val="center"/>
               <w:rPr>
                 <w:rFonts w:ascii="Times New Roman" w:eastAsia="Times New Roman" w:hAnsi="Times New Roman" w:cs="Times New Roman"/>
-                <w:lang w:eastAsia="fr-FR"/>
+                <w:lang w:val="fr-GA" w:eastAsia="fr-FR"/>
               </w:rPr>
             </w:pPr>
             <w:r>
@@ -581,68 +582,23 @@
                 <w:rFonts w:ascii="Times New Roman" w:eastAsia="Times New Roman" w:hAnsi="Times New Roman" w:cs="Times New Roman"/>
                 <w:lang w:eastAsia="fr-FR"/>
               </w:rPr>
-              <w:t>CU 737 A</w:t>
+              <w:t>${</w:t>
             </w:r>
             <w:r>
               <w:rPr>
                 <w:rFonts w:ascii="Times New Roman" w:eastAsia="Times New Roman" w:hAnsi="Times New Roman" w:cs="Times New Roman"/>
-                <w:lang w:eastAsia="fr-FR"/>
+                <w:lang w:val="fr-GA" w:eastAsia="fr-FR"/>
               </w:rPr>
-              <w:t>A</w:t>
+              <w:t>immatriculation</w:t>
             </w:r>
-          </w:p>
-        </w:tc>
-      </w:tr>
-      <w:tr>
-        <w:trPr>
-          <w:trHeight w:val="300"/>
-        </w:trPr>
-        <w:tc>
-          <w:tcPr>
-            <w:tcW w:w="1145" w:type="dxa"/>
-            <w:tcBorders>
-              <w:top w:val="nil"/>
-              <w:left w:val="single" w:sz="4" w:space="0" w:color="auto"/>
-              <w:bottom w:val="single" w:sz="4" w:space="0" w:color="auto"/>
-              <w:right w:val="single" w:sz="4" w:space="0" w:color="auto"/>
-            </w:tcBorders>
-            <w:noWrap/>
-            <w:vAlign w:val="center"/>
-            <w:hideMark/>
-          </w:tcPr>
-          <w:p>
-            <w:pPr>
-              <w:spacing w:after="0" w:line="240" w:lineRule="auto"/>
-              <w:jc w:val="center"/>
-              <w:rPr>
-                <w:rFonts w:ascii="Times New Roman" w:eastAsia="Times New Roman" w:hAnsi="Times New Roman" w:cs="Times New Roman"/>
-                <w:color w:val="000000"/>
-                <w:lang w:eastAsia="fr-FR"/>
-              </w:rPr>
-            </w:pPr>
             <w:r>
               <w:rPr>
                 <w:rFonts w:ascii="Times New Roman" w:eastAsia="Times New Roman" w:hAnsi="Times New Roman" w:cs="Times New Roman"/>
-                <w:color w:val="000000"/>
-                <w:lang w:eastAsia="fr-FR"/>
+                <w:lang w:val="fr-GA" w:eastAsia="fr-FR"/>
               </w:rPr>
-              <w:t>MITSUBISHI CANTER</w:t>
+              <w:t>}</w:t>
             </w:r>
           </w:p>
-        </w:tc>
-        <w:tc>
-          <w:tcPr>
-            <w:tcW w:w="2866" w:type="dxa"/>
-            <w:tcBorders>
-              <w:top w:val="nil"/>
-              <w:left w:val="nil"/>
-              <w:bottom w:val="single" w:sz="4" w:space="0" w:color="auto"/>
-              <w:right w:val="single" w:sz="4" w:space="0" w:color="auto"/>
-            </w:tcBorders>
-            <w:noWrap/>
-            <w:vAlign w:val="center"/>
-            <w:hideMark/>
-          </w:tcPr>
           <w:p>
             <w:pPr>
               <w:spacing w:after="0" w:line="240" w:lineRule="auto"/>
@@ -652,20 +608,6 @@
                 <w:lang w:eastAsia="fr-FR"/>
               </w:rPr>
             </w:pPr>
-            <w:r>
-              <w:rPr>
-                <w:rFonts w:ascii="Times New Roman" w:eastAsia="Times New Roman" w:hAnsi="Times New Roman" w:cs="Times New Roman"/>
-                <w:lang w:eastAsia="fr-FR"/>
-              </w:rPr>
-              <w:t>DR 601</w:t>
-            </w:r>
-            <w:r>
-              <w:rPr>
-                <w:rFonts w:ascii="Times New Roman" w:eastAsia="Times New Roman" w:hAnsi="Times New Roman" w:cs="Times New Roman"/>
-                <w:lang w:eastAsia="fr-FR"/>
-              </w:rPr>
-              <w:t xml:space="preserve"> AA</w:t>
-            </w:r>
           </w:p>
         </w:tc>
       </w:tr>
@@ -873,7 +815,6 @@
         </w:rPr>
         <w:t>${</w:t>
       </w:r>
-      <w:proofErr w:type="spellStart"/>
       <w:r>
         <w:rPr>
           <w:rFonts w:ascii="Times New Roman" w:hAnsi="Times New Roman" w:cs="Times New Roman"/>
@@ -882,7 +823,6 @@
         </w:rPr>
         <w:t>date_du_jour</w:t>
       </w:r>
-      <w:proofErr w:type="spellEnd"/>
       <w:r>
         <w:rPr>
           <w:rFonts w:ascii="Times New Roman" w:hAnsi="Times New Roman" w:cs="Times New Roman"/>
@@ -1850,7 +1790,6 @@
   <w:style w:type="character" w:default="1" w:styleId="Policepardfaut">
     <w:name w:val="Default Paragraph Font"/>
     <w:uiPriority w:val="1"/>
-    <w:semiHidden/>
     <w:unhideWhenUsed/>
   </w:style>
   <w:style w:type="table" w:default="1" w:styleId="TableauNormal">

</xml_diff>